<commit_message>
adding link to dataset
</commit_message>
<xml_diff>
--- a/Final Project Report.docx
+++ b/Final Project Report.docx
@@ -94,12 +94,12 @@
               <wp:inline distB="0" distT="0" distL="114300" distR="114300">
                 <wp:extent cx="1270" cy="12700"/>
                 <wp:effectExtent b="0" l="0" r="0" t="0"/>
-                <wp:docPr id="3" name="image19.png"/>
+                <wp:docPr id="3" name="image18.png"/>
                 <a:graphic>
                   <a:graphicData uri="http://schemas.openxmlformats.org/drawingml/2006/picture">
                     <pic:pic>
                       <pic:nvPicPr>
-                        <pic:cNvPr id="0" name="image19.png"/>
+                        <pic:cNvPr id="0" name="image18.png"/>
                         <pic:cNvPicPr preferRelativeResize="0"/>
                       </pic:nvPicPr>
                       <pic:blipFill>
@@ -226,19 +226,33 @@
         </w:rPr>
         <w:t xml:space="preserve">This analysis uses the </w:t>
       </w:r>
-      <w:r>
-        <w:rPr>
-          <w:b w:val="1"/>
-          <w:bCs w:val="1"/>
-          <w:rtl w:val="0"/>
-        </w:rPr>
-        <w:t xml:space="preserve">IHDP (Infant Health and Development Program)</w:t>
-      </w:r>
-      <w:r>
-        <w:rPr>
-          <w:rtl w:val="0"/>
-        </w:rPr>
-        <w:t xml:space="preserve"> dataset, specifically the version included in the </w:t>
+      <w:hyperlink r:id="rId8">
+        <w:r>
+          <w:rPr>
+            <w:b w:val="1"/>
+            <w:bCs w:val="1"/>
+            <w:color w:val="1155cc"/>
+            <w:u w:val="single"/>
+            <w:rtl w:val="0"/>
+          </w:rPr>
+          <w:t xml:space="preserve">IHDP (Infant Health and Development Program)</w:t>
+        </w:r>
+      </w:hyperlink>
+      <w:hyperlink r:id="rId9">
+        <w:r>
+          <w:rPr>
+            <w:color w:val="1155cc"/>
+            <w:u w:val="single"/>
+            <w:rtl w:val="0"/>
+          </w:rPr>
+          <w:t xml:space="preserve"> dataset</w:t>
+        </w:r>
+      </w:hyperlink>
+      <w:r>
+        <w:rPr>
+          <w:rtl w:val="0"/>
+        </w:rPr>
+        <w:t xml:space="preserve">, specifically the version included in the </w:t>
       </w:r>
       <w:r>
         <w:rPr>
@@ -537,12 +551,12 @@
               <wp:inline distB="0" distT="0" distL="114300" distR="114300">
                 <wp:extent cx="1270" cy="12700"/>
                 <wp:effectExtent b="0" l="0" r="0" t="0"/>
-                <wp:docPr id="2" name="image18.png"/>
+                <wp:docPr id="2" name="image17.png"/>
                 <a:graphic>
                   <a:graphicData uri="http://schemas.openxmlformats.org/drawingml/2006/picture">
                     <pic:pic>
                       <pic:nvPicPr>
-                        <pic:cNvPr id="0" name="image18.png"/>
+                        <pic:cNvPr id="0" name="image17.png"/>
                         <pic:cNvPicPr preferRelativeResize="0"/>
                       </pic:nvPicPr>
                       <pic:blipFill>
@@ -1052,7 +1066,7 @@
                     <pic:cNvPicPr preferRelativeResize="0"/>
                   </pic:nvPicPr>
                   <pic:blipFill>
-                    <a:blip r:embed="rId8"/>
+                    <a:blip r:embed="rId10"/>
                     <a:srcRect b="0" l="0" r="0" t="0"/>
                     <a:stretch>
                       <a:fillRect/>
@@ -1131,12 +1145,12 @@
               <wp:inline distB="0" distT="0" distL="114300" distR="114300">
                 <wp:extent cx="1270" cy="12700"/>
                 <wp:effectExtent b="0" l="0" r="0" t="0"/>
-                <wp:docPr id="4" name="image20.png"/>
+                <wp:docPr id="4" name="image19.png"/>
                 <a:graphic>
                   <a:graphicData uri="http://schemas.openxmlformats.org/drawingml/2006/picture">
                     <pic:pic>
                       <pic:nvPicPr>
-                        <pic:cNvPr id="0" name="image20.png"/>
+                        <pic:cNvPr id="0" name="image19.png"/>
                         <pic:cNvPicPr preferRelativeResize="0"/>
                       </pic:nvPicPr>
                       <pic:blipFill>
@@ -1251,16 +1265,16 @@
           <wp:inline distB="114300" distT="114300" distL="114300" distR="114300">
             <wp:extent cx="1962150" cy="371475"/>
             <wp:effectExtent b="0" l="0" r="0" t="0"/>
-            <wp:docPr id="21" name="image13.png"/>
+            <wp:docPr id="21" name="image14.png"/>
             <a:graphic>
               <a:graphicData uri="http://schemas.openxmlformats.org/drawingml/2006/picture">
                 <pic:pic>
                   <pic:nvPicPr>
-                    <pic:cNvPr id="0" name="image13.png"/>
+                    <pic:cNvPr id="0" name="image14.png"/>
                     <pic:cNvPicPr preferRelativeResize="0"/>
                   </pic:nvPicPr>
                   <pic:blipFill>
-                    <a:blip r:embed="rId9"/>
+                    <a:blip r:embed="rId11"/>
                     <a:srcRect b="0" l="0" r="0" t="0"/>
                     <a:stretch>
                       <a:fillRect/>
@@ -1398,16 +1412,16 @@
           <wp:inline distB="114300" distT="114300" distL="114300" distR="114300">
             <wp:extent cx="2981325" cy="285750"/>
             <wp:effectExtent b="0" l="0" r="0" t="0"/>
-            <wp:docPr id="6" name="image2.png"/>
+            <wp:docPr id="6" name="image1.png"/>
             <a:graphic>
               <a:graphicData uri="http://schemas.openxmlformats.org/drawingml/2006/picture">
                 <pic:pic>
                   <pic:nvPicPr>
-                    <pic:cNvPr id="0" name="image2.png"/>
+                    <pic:cNvPr id="0" name="image1.png"/>
                     <pic:cNvPicPr preferRelativeResize="0"/>
                   </pic:nvPicPr>
                   <pic:blipFill>
-                    <a:blip r:embed="rId10"/>
+                    <a:blip r:embed="rId12"/>
                     <a:srcRect b="0" l="0" r="0" t="0"/>
                     <a:stretch>
                       <a:fillRect/>
@@ -1675,7 +1689,7 @@
                     <pic:cNvPicPr preferRelativeResize="0"/>
                   </pic:nvPicPr>
                   <pic:blipFill>
-                    <a:blip r:embed="rId11"/>
+                    <a:blip r:embed="rId13"/>
                     <a:srcRect b="0" l="0" r="0" t="0"/>
                     <a:stretch>
                       <a:fillRect/>
@@ -1743,16 +1757,16 @@
           <wp:inline distB="114300" distT="114300" distL="114300" distR="114300">
             <wp:extent cx="3276600" cy="257175"/>
             <wp:effectExtent b="0" l="0" r="0" t="0"/>
-            <wp:docPr id="10" name="image5.png"/>
+            <wp:docPr id="10" name="image10.png"/>
             <a:graphic>
               <a:graphicData uri="http://schemas.openxmlformats.org/drawingml/2006/picture">
                 <pic:pic>
                   <pic:nvPicPr>
-                    <pic:cNvPr id="0" name="image5.png"/>
+                    <pic:cNvPr id="0" name="image10.png"/>
                     <pic:cNvPicPr preferRelativeResize="0"/>
                   </pic:nvPicPr>
                   <pic:blipFill>
-                    <a:blip r:embed="rId12"/>
+                    <a:blip r:embed="rId14"/>
                     <a:srcRect b="0" l="0" r="0" t="0"/>
                     <a:stretch>
                       <a:fillRect/>
@@ -1860,16 +1874,16 @@
           <wp:inline distB="114300" distT="114300" distL="114300" distR="114300">
             <wp:extent cx="2290763" cy="696392"/>
             <wp:effectExtent b="0" l="0" r="0" t="0"/>
-            <wp:docPr id="5" name="image1.png"/>
+            <wp:docPr id="5" name="image9.png"/>
             <a:graphic>
               <a:graphicData uri="http://schemas.openxmlformats.org/drawingml/2006/picture">
                 <pic:pic>
                   <pic:nvPicPr>
-                    <pic:cNvPr id="0" name="image1.png"/>
+                    <pic:cNvPr id="0" name="image9.png"/>
                     <pic:cNvPicPr preferRelativeResize="0"/>
                   </pic:nvPicPr>
                   <pic:blipFill>
-                    <a:blip r:embed="rId13"/>
+                    <a:blip r:embed="rId15"/>
                     <a:srcRect b="0" l="0" r="0" t="0"/>
                     <a:stretch>
                       <a:fillRect/>
@@ -1918,16 +1932,16 @@
           <wp:inline distB="114300" distT="114300" distL="114300" distR="114300">
             <wp:extent cx="1595438" cy="242239"/>
             <wp:effectExtent b="0" l="0" r="0" t="0"/>
-            <wp:docPr id="17" name="image7.png"/>
+            <wp:docPr id="17" name="image3.png"/>
             <a:graphic>
               <a:graphicData uri="http://schemas.openxmlformats.org/drawingml/2006/picture">
                 <pic:pic>
                   <pic:nvPicPr>
-                    <pic:cNvPr id="0" name="image7.png"/>
+                    <pic:cNvPr id="0" name="image3.png"/>
                     <pic:cNvPicPr preferRelativeResize="0"/>
                   </pic:nvPicPr>
                   <pic:blipFill>
-                    <a:blip r:embed="rId14"/>
+                    <a:blip r:embed="rId16"/>
                     <a:srcRect b="0" l="0" r="0" t="0"/>
                     <a:stretch>
                       <a:fillRect/>
@@ -1992,16 +2006,16 @@
           <wp:inline distB="114300" distT="114300" distL="114300" distR="114300">
             <wp:extent cx="5943600" cy="660400"/>
             <wp:effectExtent b="0" l="0" r="0" t="0"/>
-            <wp:docPr id="11" name="image9.png"/>
+            <wp:docPr id="11" name="image5.png"/>
             <a:graphic>
               <a:graphicData uri="http://schemas.openxmlformats.org/drawingml/2006/picture">
                 <pic:pic>
                   <pic:nvPicPr>
-                    <pic:cNvPr id="0" name="image9.png"/>
+                    <pic:cNvPr id="0" name="image5.png"/>
                     <pic:cNvPicPr preferRelativeResize="0"/>
                   </pic:nvPicPr>
                   <pic:blipFill>
-                    <a:blip r:embed="rId15"/>
+                    <a:blip r:embed="rId17"/>
                     <a:srcRect b="0" l="0" r="0" t="0"/>
                     <a:stretch>
                       <a:fillRect/>
@@ -2053,7 +2067,7 @@
                     <pic:cNvPicPr preferRelativeResize="0"/>
                   </pic:nvPicPr>
                   <pic:blipFill>
-                    <a:blip r:embed="rId16"/>
+                    <a:blip r:embed="rId18"/>
                     <a:srcRect b="0" l="0" r="0" t="0"/>
                     <a:stretch>
                       <a:fillRect/>
@@ -2085,16 +2099,16 @@
           <wp:inline distB="114300" distT="114300" distL="114300" distR="114300">
             <wp:extent cx="523875" cy="257175"/>
             <wp:effectExtent b="0" l="0" r="0" t="0"/>
-            <wp:docPr id="19" name="image15.png"/>
+            <wp:docPr id="19" name="image8.png"/>
             <a:graphic>
               <a:graphicData uri="http://schemas.openxmlformats.org/drawingml/2006/picture">
                 <pic:pic>
                   <pic:nvPicPr>
-                    <pic:cNvPr id="0" name="image15.png"/>
+                    <pic:cNvPr id="0" name="image8.png"/>
                     <pic:cNvPicPr preferRelativeResize="0"/>
                   </pic:nvPicPr>
                   <pic:blipFill>
-                    <a:blip r:embed="rId17"/>
+                    <a:blip r:embed="rId19"/>
                     <a:srcRect b="0" l="0" r="0" t="0"/>
                     <a:stretch>
                       <a:fillRect/>
@@ -2152,16 +2166,16 @@
           <wp:inline distB="114300" distT="114300" distL="114300" distR="114300">
             <wp:extent cx="2505075" cy="238125"/>
             <wp:effectExtent b="0" l="0" r="0" t="0"/>
-            <wp:docPr id="22" name="image12.png"/>
+            <wp:docPr id="22" name="image13.png"/>
             <a:graphic>
               <a:graphicData uri="http://schemas.openxmlformats.org/drawingml/2006/picture">
                 <pic:pic>
                   <pic:nvPicPr>
-                    <pic:cNvPr id="0" name="image12.png"/>
+                    <pic:cNvPr id="0" name="image13.png"/>
                     <pic:cNvPicPr preferRelativeResize="0"/>
                   </pic:nvPicPr>
                   <pic:blipFill>
-                    <a:blip r:embed="rId18"/>
+                    <a:blip r:embed="rId20"/>
                     <a:srcRect b="0" l="0" r="0" t="0"/>
                     <a:stretch>
                       <a:fillRect/>
@@ -2227,16 +2241,16 @@
           <wp:inline distB="114300" distT="114300" distL="114300" distR="114300">
             <wp:extent cx="2438400" cy="419100"/>
             <wp:effectExtent b="0" l="0" r="0" t="0"/>
-            <wp:docPr id="14" name="image8.png"/>
+            <wp:docPr id="14" name="image12.png"/>
             <a:graphic>
               <a:graphicData uri="http://schemas.openxmlformats.org/drawingml/2006/picture">
                 <pic:pic>
                   <pic:nvPicPr>
-                    <pic:cNvPr id="0" name="image8.png"/>
+                    <pic:cNvPr id="0" name="image12.png"/>
                     <pic:cNvPicPr preferRelativeResize="0"/>
                   </pic:nvPicPr>
                   <pic:blipFill>
-                    <a:blip r:embed="rId19"/>
+                    <a:blip r:embed="rId21"/>
                     <a:srcRect b="0" l="0" r="0" t="0"/>
                     <a:stretch>
                       <a:fillRect/>
@@ -2272,16 +2286,16 @@
           <wp:inline distB="114300" distT="114300" distL="114300" distR="114300">
             <wp:extent cx="2000250" cy="381000"/>
             <wp:effectExtent b="0" l="0" r="0" t="0"/>
-            <wp:docPr id="18" name="image11.png"/>
+            <wp:docPr id="18" name="image2.png"/>
             <a:graphic>
               <a:graphicData uri="http://schemas.openxmlformats.org/drawingml/2006/picture">
                 <pic:pic>
                   <pic:nvPicPr>
-                    <pic:cNvPr id="0" name="image11.png"/>
+                    <pic:cNvPr id="0" name="image2.png"/>
                     <pic:cNvPicPr preferRelativeResize="0"/>
                   </pic:nvPicPr>
                   <pic:blipFill>
-                    <a:blip r:embed="rId20"/>
+                    <a:blip r:embed="rId22"/>
                     <a:srcRect b="0" l="0" r="0" t="0"/>
                     <a:stretch>
                       <a:fillRect/>
@@ -2358,16 +2372,16 @@
           <wp:inline distB="114300" distT="114300" distL="114300" distR="114300">
             <wp:extent cx="4962525" cy="419100"/>
             <wp:effectExtent b="0" l="0" r="0" t="0"/>
-            <wp:docPr id="15" name="image3.png"/>
+            <wp:docPr id="15" name="image11.png"/>
             <a:graphic>
               <a:graphicData uri="http://schemas.openxmlformats.org/drawingml/2006/picture">
                 <pic:pic>
                   <pic:nvPicPr>
-                    <pic:cNvPr id="0" name="image3.png"/>
+                    <pic:cNvPr id="0" name="image11.png"/>
                     <pic:cNvPicPr preferRelativeResize="0"/>
                   </pic:nvPicPr>
                   <pic:blipFill>
-                    <a:blip r:embed="rId21"/>
+                    <a:blip r:embed="rId23"/>
                     <a:srcRect b="0" l="0" r="0" t="0"/>
                     <a:stretch>
                       <a:fillRect/>
@@ -2403,16 +2417,16 @@
           <wp:inline distB="114300" distT="114300" distL="114300" distR="114300">
             <wp:extent cx="1828800" cy="476250"/>
             <wp:effectExtent b="0" l="0" r="0" t="0"/>
-            <wp:docPr id="8" name="image14.png"/>
+            <wp:docPr id="8" name="image15.png"/>
             <a:graphic>
               <a:graphicData uri="http://schemas.openxmlformats.org/drawingml/2006/picture">
                 <pic:pic>
                   <pic:nvPicPr>
-                    <pic:cNvPr id="0" name="image14.png"/>
+                    <pic:cNvPr id="0" name="image15.png"/>
                     <pic:cNvPicPr preferRelativeResize="0"/>
                   </pic:nvPicPr>
                   <pic:blipFill>
-                    <a:blip r:embed="rId22"/>
+                    <a:blip r:embed="rId24"/>
                     <a:srcRect b="0" l="0" r="0" t="0"/>
                     <a:stretch>
                       <a:fillRect/>
@@ -2948,12 +2962,12 @@
               <wp:inline distB="0" distT="0" distL="114300" distR="114300">
                 <wp:extent cx="1270" cy="12700"/>
                 <wp:effectExtent b="0" l="0" r="0" t="0"/>
-                <wp:docPr id="1" name="image17.png"/>
+                <wp:docPr id="1" name="image16.png"/>
                 <a:graphic>
                   <a:graphicData uri="http://schemas.openxmlformats.org/drawingml/2006/picture">
                     <pic:pic>
                       <pic:nvPicPr>
-                        <pic:cNvPr id="0" name="image17.png"/>
+                        <pic:cNvPr id="0" name="image16.png"/>
                         <pic:cNvPicPr preferRelativeResize="0"/>
                       </pic:nvPicPr>
                       <pic:blipFill>
@@ -6435,16 +6449,16 @@
           <wp:inline distB="114300" distT="114300" distL="114300" distR="114300">
             <wp:extent cx="5943600" cy="2108200"/>
             <wp:effectExtent b="0" l="0" r="0" t="0"/>
-            <wp:docPr id="16" name="image10.png"/>
+            <wp:docPr id="16" name="image7.png"/>
             <a:graphic>
               <a:graphicData uri="http://schemas.openxmlformats.org/drawingml/2006/picture">
                 <pic:pic>
                   <pic:nvPicPr>
-                    <pic:cNvPr id="0" name="image10.png"/>
+                    <pic:cNvPr id="0" name="image7.png"/>
                     <pic:cNvPicPr preferRelativeResize="0"/>
                   </pic:nvPicPr>
                   <pic:blipFill>
-                    <a:blip r:embed="rId23"/>
+                    <a:blip r:embed="rId25"/>
                     <a:srcRect b="0" l="0" r="0" t="0"/>
                     <a:stretch>
                       <a:fillRect/>
@@ -6976,7 +6990,7 @@
                     <pic:cNvPicPr preferRelativeResize="0"/>
                   </pic:nvPicPr>
                   <pic:blipFill>
-                    <a:blip r:embed="rId24"/>
+                    <a:blip r:embed="rId26"/>
                     <a:srcRect b="0" l="0" r="0" t="0"/>
                     <a:stretch>
                       <a:fillRect/>
@@ -7093,16 +7107,16 @@
           <wp:inline distB="114300" distT="114300" distL="114300" distR="114300">
             <wp:extent cx="5943600" cy="2705100"/>
             <wp:effectExtent b="0" l="0" r="0" t="0"/>
-            <wp:docPr id="9" name="image16.png"/>
+            <wp:docPr id="9" name="image20.png"/>
             <a:graphic>
               <a:graphicData uri="http://schemas.openxmlformats.org/drawingml/2006/picture">
                 <pic:pic>
                   <pic:nvPicPr>
-                    <pic:cNvPr id="0" name="image16.png"/>
+                    <pic:cNvPr id="0" name="image20.png"/>
                     <pic:cNvPicPr preferRelativeResize="0"/>
                   </pic:nvPicPr>
                   <pic:blipFill>
-                    <a:blip r:embed="rId25"/>
+                    <a:blip r:embed="rId27"/>
                     <a:srcRect b="0" l="0" r="0" t="0"/>
                     <a:stretch>
                       <a:fillRect/>
@@ -7257,7 +7271,7 @@
         </w:rPr>
         <w:t xml:space="preserve">The code/work can be found at the following repository: </w:t>
       </w:r>
-      <w:hyperlink r:id="rId26">
+      <w:hyperlink r:id="rId28">
         <w:r>
           <w:rPr>
             <w:color w:val="1155cc"/>
@@ -7271,12 +7285,8 @@
         <w:rPr>
           <w:rtl w:val="0"/>
         </w:rPr>
-      </w:r>
-    </w:p>
-    <w:p>
-      <w:pPr>
-        <w:rPr/>
-      </w:pPr>
+        <w:t xml:space="preserve">.</w:t>
+      </w:r>
       <w:r>
         <w:rPr>
           <w:rtl w:val="0"/>
@@ -7284,7 +7294,7 @@
       </w:r>
     </w:p>
     <w:sectPr>
-      <w:footerReference r:id="rId27" w:type="default"/>
+      <w:footerReference r:id="rId29" w:type="default"/>
       <w:pgSz w:h="15840" w:w="12240" w:orient="portrait"/>
       <w:pgMar w:bottom="1440" w:top="1440" w:left="1440" w:right="1440" w:header="720" w:footer="720"/>
       <w:pgNumType w:start="1"/>

</xml_diff>